<commit_message>
Repaso apuntes fin de semana 12/11/2022
</commit_message>
<xml_diff>
--- a/00-Frameworks/01- Laravel/02-Estructura de carpetas en proyecto laravel/01- Rutas controladores y vistas/01-Rutas.docx
+++ b/00-Frameworks/01- Laravel/02-Estructura de carpetas en proyecto laravel/01- Rutas controladores y vistas/01-Rutas.docx
@@ -1,6 +1,6 @@
 
 <file path=word/document.xml><?xml version="1.0" encoding="utf-8"?>
-<w:document xmlns:wpc="http://schemas.microsoft.com/office/word/2010/wordprocessingCanvas" xmlns:cx="http://schemas.microsoft.com/office/drawing/2014/chartex" xmlns:cx1="http://schemas.microsoft.com/office/drawing/2015/9/8/chartex" xmlns:cx2="http://schemas.microsoft.com/office/drawing/2015/10/21/chartex" xmlns:cx3="http://schemas.microsoft.com/office/drawing/2016/5/9/chartex" xmlns:cx4="http://schemas.microsoft.com/office/drawing/2016/5/10/chartex" xmlns:cx5="http://schemas.microsoft.com/office/drawing/2016/5/11/chartex" xmlns:cx6="http://schemas.microsoft.com/office/drawing/2016/5/12/chartex" xmlns:cx7="http://schemas.microsoft.com/office/drawing/2016/5/13/chartex" xmlns:cx8="http://schemas.microsoft.com/office/drawing/2016/5/14/chartex" xmlns:mc="http://schemas.openxmlformats.org/markup-compatibility/2006" xmlns:aink="http://schemas.microsoft.com/office/drawing/2016/ink" xmlns:am3d="http://schemas.microsoft.com/office/drawing/2017/model3d" xmlns:o="urn:schemas-microsoft-com:office:office" xmlns:r="http://schemas.openxmlformats.org/officeDocument/2006/relationships" xmlns:m="http://schemas.openxmlformats.org/officeDocument/2006/math" xmlns:v="urn:schemas-microsoft-com:vml" xmlns:wp14="http://schemas.microsoft.com/office/word/2010/wordprocessingDrawing" xmlns:wp="http://schemas.openxmlformats.org/drawingml/2006/wordprocessingDrawing" xmlns:w10="urn:schemas-microsoft-com:office:word" xmlns:w="http://schemas.openxmlformats.org/wordprocessingml/2006/main" xmlns:w14="http://schemas.microsoft.com/office/word/2010/wordml" xmlns:w15="http://schemas.microsoft.com/office/word/2012/wordml" xmlns:w16cex="http://schemas.microsoft.com/office/word/2018/wordml/cex" xmlns:w16cid="http://schemas.microsoft.com/office/word/2016/wordml/cid" xmlns:w16="http://schemas.microsoft.com/office/word/2018/wordml" xmlns:w16sdtdh="http://schemas.microsoft.com/office/word/2020/wordml/sdtdatahash" xmlns:w16se="http://schemas.microsoft.com/office/word/2015/wordml/symex" xmlns:wpg="http://schemas.microsoft.com/office/word/2010/wordprocessingGroup" xmlns:wpi="http://schemas.microsoft.com/office/word/2010/wordprocessingInk" xmlns:wne="http://schemas.microsoft.com/office/word/2006/wordml" xmlns:wps="http://schemas.microsoft.com/office/word/2010/wordprocessingShape" mc:Ignorable="w14 w15 w16se w16cid w16 w16cex w16sdtdh wp14">
+<w:document xmlns:wpc="http://schemas.microsoft.com/office/word/2010/wordprocessingCanvas" xmlns:cx="http://schemas.microsoft.com/office/drawing/2014/chartex" xmlns:cx1="http://schemas.microsoft.com/office/drawing/2015/9/8/chartex" xmlns:cx2="http://schemas.microsoft.com/office/drawing/2015/10/21/chartex" xmlns:cx3="http://schemas.microsoft.com/office/drawing/2016/5/9/chartex" xmlns:cx4="http://schemas.microsoft.com/office/drawing/2016/5/10/chartex" xmlns:cx5="http://schemas.microsoft.com/office/drawing/2016/5/11/chartex" xmlns:cx6="http://schemas.microsoft.com/office/drawing/2016/5/12/chartex" xmlns:cx7="http://schemas.microsoft.com/office/drawing/2016/5/13/chartex" xmlns:cx8="http://schemas.microsoft.com/office/drawing/2016/5/14/chartex" xmlns:mc="http://schemas.openxmlformats.org/markup-compatibility/2006" xmlns:aink="http://schemas.microsoft.com/office/drawing/2016/ink" xmlns:am3d="http://schemas.microsoft.com/office/drawing/2017/model3d" xmlns:o="urn:schemas-microsoft-com:office:office" xmlns:oel="http://schemas.microsoft.com/office/2019/extlst" xmlns:r="http://schemas.openxmlformats.org/officeDocument/2006/relationships" xmlns:m="http://schemas.openxmlformats.org/officeDocument/2006/math" xmlns:v="urn:schemas-microsoft-com:vml" xmlns:wp14="http://schemas.microsoft.com/office/word/2010/wordprocessingDrawing" xmlns:wp="http://schemas.openxmlformats.org/drawingml/2006/wordprocessingDrawing" xmlns:w10="urn:schemas-microsoft-com:office:word" xmlns:w="http://schemas.openxmlformats.org/wordprocessingml/2006/main" xmlns:w14="http://schemas.microsoft.com/office/word/2010/wordml" xmlns:w15="http://schemas.microsoft.com/office/word/2012/wordml" xmlns:w16cex="http://schemas.microsoft.com/office/word/2018/wordml/cex" xmlns:w16cid="http://schemas.microsoft.com/office/word/2016/wordml/cid" xmlns:w16="http://schemas.microsoft.com/office/word/2018/wordml" xmlns:w16sdtdh="http://schemas.microsoft.com/office/word/2020/wordml/sdtdatahash" xmlns:w16se="http://schemas.microsoft.com/office/word/2015/wordml/symex" xmlns:wpg="http://schemas.microsoft.com/office/word/2010/wordprocessingGroup" xmlns:wpi="http://schemas.microsoft.com/office/word/2010/wordprocessingInk" xmlns:wne="http://schemas.microsoft.com/office/word/2006/wordml" xmlns:wps="http://schemas.microsoft.com/office/word/2010/wordprocessingShape" mc:Ignorable="w14 w15 w16se w16cid w16 w16cex w16sdtdh wp14">
   <w:body>
     <w:p>
       <w:pPr>
@@ -26,16 +26,45 @@
         <w:t>una aplicación</w:t>
       </w:r>
       <w:r>
-        <w:t xml:space="preserve"> de laravel por motivos de seguridad, solo queremos que el usuario pueda acceder un único punto de entrada en la aplicación web, para ello existen las rutas, estas definen que veremos cuando el usuario llegue a una url concreta. </w:t>
+        <w:t xml:space="preserve"> de </w:t>
+      </w:r>
+      <w:proofErr w:type="spellStart"/>
+      <w:r>
+        <w:t>laravel</w:t>
+      </w:r>
+      <w:proofErr w:type="spellEnd"/>
+      <w:r>
+        <w:t xml:space="preserve"> por motivos de seguridad, solo queremos que el usuario pueda acceder un único punto de entrada en la aplicación web, para ello existen las rutas, estas definen que veremos cuando el usuario llegue a una </w:t>
+      </w:r>
+      <w:proofErr w:type="spellStart"/>
+      <w:r>
+        <w:t>url</w:t>
+      </w:r>
+      <w:proofErr w:type="spellEnd"/>
+      <w:r>
+        <w:t xml:space="preserve"> concreta. </w:t>
       </w:r>
     </w:p>
     <w:p/>
     <w:p>
       <w:r>
-        <w:t>Para añadir una ruta nos iremos a la carpeta routes y al archivo web.php</w:t>
-      </w:r>
-      <w:r>
-        <w:t xml:space="preserve"> y añadiremos una ruta con el siguiente formato </w:t>
+        <w:t xml:space="preserve">Para añadir una ruta nos iremos a la carpeta </w:t>
+      </w:r>
+      <w:proofErr w:type="spellStart"/>
+      <w:r>
+        <w:t>routes</w:t>
+      </w:r>
+      <w:proofErr w:type="spellEnd"/>
+      <w:r>
+        <w:t xml:space="preserve"> y al archivo </w:t>
+      </w:r>
+      <w:proofErr w:type="spellStart"/>
+      <w:r>
+        <w:t>web.php</w:t>
+      </w:r>
+      <w:proofErr w:type="spellEnd"/>
+      <w:r>
+        <w:t xml:space="preserve"> y añadiremos una ruta con el siguiente formato</w:t>
       </w:r>
     </w:p>
     <w:p/>
@@ -48,7 +77,7 @@
           <w:color w:val="AEB2B2"/>
           <w:sz w:val="21"/>
           <w:szCs w:val="21"/>
-          <w:lang w:eastAsia="es-ES"/>
+          <w:lang w:val="en-US" w:eastAsia="es-ES"/>
         </w:rPr>
       </w:pPr>
       <w:proofErr w:type="gramStart"/>
@@ -58,7 +87,7 @@
           <w:color w:val="38C7BD"/>
           <w:sz w:val="21"/>
           <w:szCs w:val="21"/>
-          <w:lang w:eastAsia="es-ES"/>
+          <w:lang w:val="en-US" w:eastAsia="es-ES"/>
         </w:rPr>
         <w:t>Route</w:t>
       </w:r>
@@ -68,7 +97,7 @@
           <w:color w:val="AEB2B2"/>
           <w:sz w:val="21"/>
           <w:szCs w:val="21"/>
-          <w:lang w:eastAsia="es-ES"/>
+          <w:lang w:val="en-US" w:eastAsia="es-ES"/>
         </w:rPr>
         <w:t>::</w:t>
       </w:r>
@@ -79,7 +108,7 @@
           <w:color w:val="11B7D4"/>
           <w:sz w:val="21"/>
           <w:szCs w:val="21"/>
-          <w:lang w:eastAsia="es-ES"/>
+          <w:lang w:val="en-US" w:eastAsia="es-ES"/>
         </w:rPr>
         <w:t>get</w:t>
       </w:r>
@@ -89,7 +118,7 @@
           <w:color w:val="AEB2B2"/>
           <w:sz w:val="21"/>
           <w:szCs w:val="21"/>
-          <w:lang w:eastAsia="es-ES"/>
+          <w:lang w:val="en-US" w:eastAsia="es-ES"/>
         </w:rPr>
         <w:t>(</w:t>
       </w:r>
@@ -99,7 +128,7 @@
           <w:color w:val="00A884"/>
           <w:sz w:val="21"/>
           <w:szCs w:val="21"/>
-          <w:lang w:eastAsia="es-ES"/>
+          <w:lang w:val="en-US" w:eastAsia="es-ES"/>
         </w:rPr>
         <w:t>'/'</w:t>
       </w:r>
@@ -109,7 +138,7 @@
           <w:color w:val="AEB2B2"/>
           <w:sz w:val="21"/>
           <w:szCs w:val="21"/>
-          <w:lang w:eastAsia="es-ES"/>
+          <w:lang w:val="en-US" w:eastAsia="es-ES"/>
         </w:rPr>
         <w:t>,</w:t>
       </w:r>
@@ -119,7 +148,7 @@
           <w:color w:val="11B7D4"/>
           <w:sz w:val="21"/>
           <w:szCs w:val="21"/>
-          <w:lang w:eastAsia="es-ES"/>
+          <w:lang w:val="en-US" w:eastAsia="es-ES"/>
         </w:rPr>
         <w:t xml:space="preserve"> </w:t>
       </w:r>
@@ -129,7 +158,7 @@
           <w:color w:val="38C7BD"/>
           <w:sz w:val="21"/>
           <w:szCs w:val="21"/>
-          <w:lang w:eastAsia="es-ES"/>
+          <w:lang w:val="en-US" w:eastAsia="es-ES"/>
         </w:rPr>
         <w:t>function</w:t>
       </w:r>
@@ -139,7 +168,7 @@
           <w:color w:val="11B7D4"/>
           <w:sz w:val="21"/>
           <w:szCs w:val="21"/>
-          <w:lang w:eastAsia="es-ES"/>
+          <w:lang w:val="en-US" w:eastAsia="es-ES"/>
         </w:rPr>
         <w:t xml:space="preserve"> </w:t>
       </w:r>
@@ -149,7 +178,7 @@
           <w:color w:val="AEB2B2"/>
           <w:sz w:val="21"/>
           <w:szCs w:val="21"/>
-          <w:lang w:eastAsia="es-ES"/>
+          <w:lang w:val="en-US" w:eastAsia="es-ES"/>
         </w:rPr>
         <w:t>()</w:t>
       </w:r>
@@ -159,7 +188,7 @@
           <w:color w:val="11B7D4"/>
           <w:sz w:val="21"/>
           <w:szCs w:val="21"/>
-          <w:lang w:eastAsia="es-ES"/>
+          <w:lang w:val="en-US" w:eastAsia="es-ES"/>
         </w:rPr>
         <w:t xml:space="preserve"> </w:t>
       </w:r>
@@ -169,7 +198,7 @@
           <w:color w:val="AEB2B2"/>
           <w:sz w:val="21"/>
           <w:szCs w:val="21"/>
-          <w:lang w:eastAsia="es-ES"/>
+          <w:lang w:val="en-US" w:eastAsia="es-ES"/>
         </w:rPr>
         <w:t>{</w:t>
       </w:r>
@@ -192,20 +221,33 @@
           <w:color w:val="11B7D4"/>
           <w:sz w:val="21"/>
           <w:szCs w:val="21"/>
+          <w:lang w:val="en-US" w:eastAsia="es-ES"/>
+        </w:rPr>
+        <w:t xml:space="preserve">    </w:t>
+      </w:r>
+      <w:proofErr w:type="spellStart"/>
+      <w:r>
+        <w:rPr>
+          <w:rFonts w:ascii="Consolas" w:eastAsia="Times New Roman" w:hAnsi="Consolas" w:cs="Times New Roman"/>
+          <w:color w:val="C7910C"/>
+          <w:sz w:val="21"/>
+          <w:szCs w:val="21"/>
           <w:lang w:eastAsia="es-ES"/>
         </w:rPr>
-        <w:t xml:space="preserve">    </w:t>
-      </w:r>
-      <w:r>
-        <w:rPr>
-          <w:rFonts w:ascii="Consolas" w:eastAsia="Times New Roman" w:hAnsi="Consolas" w:cs="Times New Roman"/>
-          <w:color w:val="C7910C"/>
+        <w:t>return</w:t>
+      </w:r>
+      <w:proofErr w:type="spellEnd"/>
+      <w:r>
+        <w:rPr>
+          <w:rFonts w:ascii="Consolas" w:eastAsia="Times New Roman" w:hAnsi="Consolas" w:cs="Times New Roman"/>
+          <w:color w:val="11B7D4"/>
           <w:sz w:val="21"/>
           <w:szCs w:val="21"/>
           <w:lang w:eastAsia="es-ES"/>
         </w:rPr>
-        <w:t>return</w:t>
-      </w:r>
+        <w:t xml:space="preserve"> </w:t>
+      </w:r>
+      <w:proofErr w:type="spellStart"/>
       <w:r>
         <w:rPr>
           <w:rFonts w:ascii="Consolas" w:eastAsia="Times New Roman" w:hAnsi="Consolas" w:cs="Times New Roman"/>
@@ -214,8 +256,9 @@
           <w:szCs w:val="21"/>
           <w:lang w:eastAsia="es-ES"/>
         </w:rPr>
-        <w:t xml:space="preserve"> view</w:t>
-      </w:r>
+        <w:t>view</w:t>
+      </w:r>
+      <w:proofErr w:type="spellEnd"/>
       <w:r>
         <w:rPr>
           <w:rFonts w:ascii="Consolas" w:eastAsia="Times New Roman" w:hAnsi="Consolas" w:cs="Times New Roman"/>
@@ -234,7 +277,29 @@
           <w:szCs w:val="21"/>
           <w:lang w:eastAsia="es-ES"/>
         </w:rPr>
-        <w:t>'welcome'</w:t>
+        <w:t>'</w:t>
+      </w:r>
+      <w:proofErr w:type="spellStart"/>
+      <w:r>
+        <w:rPr>
+          <w:rFonts w:ascii="Consolas" w:eastAsia="Times New Roman" w:hAnsi="Consolas" w:cs="Times New Roman"/>
+          <w:color w:val="00A884"/>
+          <w:sz w:val="21"/>
+          <w:szCs w:val="21"/>
+          <w:lang w:eastAsia="es-ES"/>
+        </w:rPr>
+        <w:t>welcome</w:t>
+      </w:r>
+      <w:proofErr w:type="spellEnd"/>
+      <w:r>
+        <w:rPr>
+          <w:rFonts w:ascii="Consolas" w:eastAsia="Times New Roman" w:hAnsi="Consolas" w:cs="Times New Roman"/>
+          <w:color w:val="00A884"/>
+          <w:sz w:val="21"/>
+          <w:szCs w:val="21"/>
+          <w:lang w:eastAsia="es-ES"/>
+        </w:rPr>
+        <w:t>'</w:t>
       </w:r>
       <w:r>
         <w:rPr>
@@ -273,9 +338,37 @@
     <w:p/>
     <w:p>
       <w:r>
-        <w:t xml:space="preserve">En esta ruta estamos pidiendo que, si el usuario entra en index, representado por ‘/’ nos devuelva la vista ‘welcome’. </w:t>
-      </w:r>
-    </w:p>
+        <w:t xml:space="preserve">En esta ruta estamos pidiendo que, si el usuario entra en </w:t>
+      </w:r>
+      <w:proofErr w:type="spellStart"/>
+      <w:r>
+        <w:t>index</w:t>
+      </w:r>
+      <w:proofErr w:type="spellEnd"/>
+      <w:r>
+        <w:t xml:space="preserve"> (la </w:t>
+      </w:r>
+      <w:proofErr w:type="spellStart"/>
+      <w:r>
+        <w:t>url</w:t>
+      </w:r>
+      <w:proofErr w:type="spellEnd"/>
+      <w:r>
+        <w:t xml:space="preserve"> sin más)</w:t>
+      </w:r>
+      <w:r>
+        <w:t>, representado por ‘/’ nos devuelva la vista ‘</w:t>
+      </w:r>
+      <w:proofErr w:type="spellStart"/>
+      <w:r>
+        <w:t>welcome</w:t>
+      </w:r>
+      <w:proofErr w:type="spellEnd"/>
+      <w:r>
+        <w:t xml:space="preserve">’. </w:t>
+      </w:r>
+    </w:p>
+    <w:p/>
     <w:p/>
     <w:p>
       <w:pPr>
@@ -284,22 +377,65 @@
           <w:szCs w:val="28"/>
         </w:rPr>
       </w:pPr>
-      <w:r>
+    </w:p>
+    <w:p>
+      <w:pPr>
         <w:rPr>
           <w:sz w:val="28"/>
           <w:szCs w:val="28"/>
         </w:rPr>
-        <w:t xml:space="preserve">Dar un nombre para los hrefs </w:t>
-      </w:r>
-    </w:p>
-    <w:p>
-      <w:r>
-        <w:t>Esto se hace para posteriormente poder cambiar el nombre de la url sin tener que cambiar todos los enlaces que apuntan a esta ruta</w:t>
-      </w:r>
-    </w:p>
-    <w:p>
-      <w:r>
-        <w:t xml:space="preserve">Se hace mediante la siguiente sentencia en la ruta </w:t>
+      </w:pPr>
+      <w:r>
+        <w:rPr>
+          <w:sz w:val="28"/>
+          <w:szCs w:val="28"/>
+        </w:rPr>
+        <w:t xml:space="preserve">Dar un nombre para los </w:t>
+      </w:r>
+      <w:proofErr w:type="spellStart"/>
+      <w:r>
+        <w:rPr>
+          <w:sz w:val="28"/>
+          <w:szCs w:val="28"/>
+        </w:rPr>
+        <w:t>hrefs</w:t>
+      </w:r>
+      <w:proofErr w:type="spellEnd"/>
+      <w:r>
+        <w:rPr>
+          <w:sz w:val="28"/>
+          <w:szCs w:val="28"/>
+        </w:rPr>
+        <w:t xml:space="preserve"> </w:t>
+      </w:r>
+    </w:p>
+    <w:p>
+      <w:pPr>
+        <w:rPr>
+          <w:sz w:val="28"/>
+          <w:szCs w:val="28"/>
+        </w:rPr>
+      </w:pPr>
+    </w:p>
+    <w:p>
+      <w:r>
+        <w:t xml:space="preserve">Esto se hace para posteriormente poder cambiar el nombre de la </w:t>
+      </w:r>
+      <w:proofErr w:type="spellStart"/>
+      <w:r>
+        <w:t>url</w:t>
+      </w:r>
+      <w:proofErr w:type="spellEnd"/>
+      <w:r>
+        <w:t xml:space="preserve"> sin tener que cambiar todos los enlaces que apuntan a esta ruta</w:t>
+      </w:r>
+    </w:p>
+    <w:p>
+      <w:r>
+        <w:t>Se hace mediante la siguiente sentencia en la ruta</w:t>
+      </w:r>
+      <w:r>
+        <w:t>…</w:t>
       </w:r>
     </w:p>
     <w:p>
@@ -370,9 +506,14 @@
       <w:r>
         <w:t>ser .</w:t>
       </w:r>
+      <w:proofErr w:type="spellStart"/>
       <w:proofErr w:type="gramEnd"/>
       <w:r>
-        <w:t xml:space="preserve">blade.php </w:t>
+        <w:t>blade.php</w:t>
+      </w:r>
+      <w:proofErr w:type="spellEnd"/>
+      <w:r>
+        <w:t xml:space="preserve"> </w:t>
       </w:r>
     </w:p>
     <w:p>
@@ -445,27 +586,92 @@
         </w:rPr>
       </w:pPr>
       <w:bookmarkStart w:id="0" w:name="_Hlk119062636"/>
-      <w:r>
+    </w:p>
+    <w:p>
+      <w:pPr>
         <w:rPr>
           <w:sz w:val="28"/>
           <w:szCs w:val="28"/>
         </w:rPr>
+      </w:pPr>
+    </w:p>
+    <w:p>
+      <w:pPr>
+        <w:rPr>
+          <w:sz w:val="28"/>
+          <w:szCs w:val="28"/>
+        </w:rPr>
+      </w:pPr>
+    </w:p>
+    <w:p>
+      <w:pPr>
+        <w:rPr>
+          <w:sz w:val="28"/>
+          <w:szCs w:val="28"/>
+        </w:rPr>
+      </w:pPr>
+    </w:p>
+    <w:p>
+      <w:pPr>
+        <w:rPr>
+          <w:sz w:val="28"/>
+          <w:szCs w:val="28"/>
+        </w:rPr>
+      </w:pPr>
+    </w:p>
+    <w:p>
+      <w:pPr>
+        <w:rPr>
+          <w:sz w:val="28"/>
+          <w:szCs w:val="28"/>
+        </w:rPr>
+      </w:pPr>
+    </w:p>
+    <w:p>
+      <w:pPr>
+        <w:rPr>
+          <w:sz w:val="28"/>
+          <w:szCs w:val="28"/>
+        </w:rPr>
+      </w:pPr>
+    </w:p>
+    <w:p>
+      <w:pPr>
+        <w:rPr>
+          <w:sz w:val="28"/>
+          <w:szCs w:val="28"/>
+        </w:rPr>
+      </w:pPr>
+      <w:r>
+        <w:rPr>
+          <w:sz w:val="28"/>
+          <w:szCs w:val="28"/>
+        </w:rPr>
         <w:t>Grupos de rutas</w:t>
       </w:r>
     </w:p>
     <w:p/>
     <w:p>
       <w:r>
-        <w:t xml:space="preserve">La sintaxis cuando tenemos varias rutas puede simplificarse de la siguiente manera utilizando un controlador multiple que veremos en el siguiente punto  </w:t>
+        <w:t xml:space="preserve">La sintaxis cuando tenemos varias rutas puede simplificarse de la siguiente manera utilizando un controlador </w:t>
+      </w:r>
+      <w:r>
+        <w:t>múltiple</w:t>
+      </w:r>
+      <w:r>
+        <w:t xml:space="preserve"> que veremos en el siguiente punto</w:t>
       </w:r>
       <w:bookmarkEnd w:id="0"/>
-    </w:p>
+      <w:r>
+        <w:t>.</w:t>
+      </w:r>
+    </w:p>
+    <w:p/>
     <w:p>
       <w:r>
         <w:rPr>
           <w:noProof/>
         </w:rPr>
-        <w:lastRenderedPageBreak/>
         <w:drawing>
           <wp:inline distT="0" distB="0" distL="0" distR="0" wp14:anchorId="429D5993" wp14:editId="29823186">
             <wp:extent cx="5391150" cy="6000750"/>

</xml_diff>